<commit_message>
feat(docx): auto-fill FROM, WEEK ENDING, CLIENT NAME, and PROJECT NAME fields in weekly docx reports
</commit_message>
<xml_diff>
--- a/template/WSR_Template.docx
+++ b/template/WSR_Template.docx
@@ -1,6 +1,6 @@
 
 <file path=word/document.xml><?xml version="1.0" encoding="utf-8"?>
-<w:document xmlns:wpc="http://schemas.microsoft.com/office/word/2010/wordprocessingCanvas" xmlns:cx="http://schemas.microsoft.com/office/drawing/2014/chartex" xmlns:cx1="http://schemas.microsoft.com/office/drawing/2015/9/8/chartex" xmlns:cx2="http://schemas.microsoft.com/office/drawing/2015/10/21/chartex" xmlns:cx3="http://schemas.microsoft.com/office/drawing/2016/5/9/chartex" xmlns:cx4="http://schemas.microsoft.com/office/drawing/2016/5/10/chartex" xmlns:cx5="http://schemas.microsoft.com/office/drawing/2016/5/11/chartex" xmlns:cx6="http://schemas.microsoft.com/office/drawing/2016/5/12/chartex" xmlns:cx7="http://schemas.microsoft.com/office/drawing/2016/5/13/chartex" xmlns:cx8="http://schemas.microsoft.com/office/drawing/2016/5/14/chartex" xmlns:mc="http://schemas.openxmlformats.org/markup-compatibility/2006" xmlns:aink="http://schemas.microsoft.com/office/drawing/2016/ink" xmlns:am3d="http://schemas.microsoft.com/office/drawing/2017/model3d" xmlns:o="urn:schemas-microsoft-com:office:office" xmlns:r="http://schemas.openxmlformats.org/officeDocument/2006/relationships" xmlns:m="http://schemas.openxmlformats.org/officeDocument/2006/math" xmlns:v="urn:schemas-microsoft-com:vml" xmlns:wp14="http://schemas.microsoft.com/office/word/2010/wordprocessingDrawing" xmlns:wp="http://schemas.openxmlformats.org/drawingml/2006/wordprocessingDrawing" xmlns:w10="urn:schemas-microsoft-com:office:word" xmlns:w="http://schemas.openxmlformats.org/wordprocessingml/2006/main" xmlns:w14="http://schemas.microsoft.com/office/word/2010/wordml" xmlns:w15="http://schemas.microsoft.com/office/word/2012/wordml" xmlns:w16cex="http://schemas.microsoft.com/office/word/2018/wordml/cex" xmlns:w16cid="http://schemas.microsoft.com/office/word/2016/wordml/cid" xmlns:w16="http://schemas.microsoft.com/office/word/2018/wordml" xmlns:w16sdtdh="http://schemas.microsoft.com/office/word/2020/wordml/sdtdatahash" xmlns:w16se="http://schemas.microsoft.com/office/word/2015/wordml/symex" xmlns:wpg="http://schemas.microsoft.com/office/word/2010/wordprocessingGroup" xmlns:wpi="http://schemas.microsoft.com/office/word/2010/wordprocessingInk" xmlns:wne="http://schemas.microsoft.com/office/word/2006/wordml" xmlns:wps="http://schemas.microsoft.com/office/word/2010/wordprocessingShape" mc:Ignorable="w14 w15 w16se w16cid w16 w16cex w16sdtdh wp14">
+<w:document xmlns:wpc="http://schemas.microsoft.com/office/word/2010/wordprocessingCanvas" xmlns:cx="http://schemas.microsoft.com/office/drawing/2014/chartex" xmlns:cx1="http://schemas.microsoft.com/office/drawing/2015/9/8/chartex" xmlns:cx2="http://schemas.microsoft.com/office/drawing/2015/10/21/chartex" xmlns:cx3="http://schemas.microsoft.com/office/drawing/2016/5/9/chartex" xmlns:cx4="http://schemas.microsoft.com/office/drawing/2016/5/10/chartex" xmlns:cx5="http://schemas.microsoft.com/office/drawing/2016/5/11/chartex" xmlns:cx6="http://schemas.microsoft.com/office/drawing/2016/5/12/chartex" xmlns:cx7="http://schemas.microsoft.com/office/drawing/2016/5/13/chartex" xmlns:cx8="http://schemas.microsoft.com/office/drawing/2016/5/14/chartex" xmlns:mc="http://schemas.openxmlformats.org/markup-compatibility/2006" xmlns:aink="http://schemas.microsoft.com/office/drawing/2016/ink" xmlns:am3d="http://schemas.microsoft.com/office/drawing/2017/model3d" xmlns:o="urn:schemas-microsoft-com:office:office" xmlns:oel="http://schemas.microsoft.com/office/2019/extlst" xmlns:r="http://schemas.openxmlformats.org/officeDocument/2006/relationships" xmlns:m="http://schemas.openxmlformats.org/officeDocument/2006/math" xmlns:v="urn:schemas-microsoft-com:vml" xmlns:wp14="http://schemas.microsoft.com/office/word/2010/wordprocessingDrawing" xmlns:wp="http://schemas.openxmlformats.org/drawingml/2006/wordprocessingDrawing" xmlns:w10="urn:schemas-microsoft-com:office:word" xmlns:w="http://schemas.openxmlformats.org/wordprocessingml/2006/main" xmlns:w14="http://schemas.microsoft.com/office/word/2010/wordml" xmlns:w15="http://schemas.microsoft.com/office/word/2012/wordml" xmlns:w16cex="http://schemas.microsoft.com/office/word/2018/wordml/cex" xmlns:w16cid="http://schemas.microsoft.com/office/word/2016/wordml/cid" xmlns:w16="http://schemas.microsoft.com/office/word/2018/wordml" xmlns:w16du="http://schemas.microsoft.com/office/word/2023/wordml/word16du" xmlns:w16sdtdh="http://schemas.microsoft.com/office/word/2020/wordml/sdtdatahash" xmlns:w16se="http://schemas.microsoft.com/office/word/2015/wordml/symex" xmlns:wpg="http://schemas.microsoft.com/office/word/2010/wordprocessingGroup" xmlns:wpi="http://schemas.microsoft.com/office/word/2010/wordprocessingInk" xmlns:wne="http://schemas.microsoft.com/office/word/2006/wordml" xmlns:wps="http://schemas.microsoft.com/office/word/2010/wordprocessingShape" mc:Ignorable="w14 w15 w16se w16cid w16 w16cex w16sdtdh w16du wp14">
   <w:body>
     <w:p>
       <w:pPr>
@@ -53,12 +53,136 @@
           <w:color w:val="000000"/>
           <w:sz w:val="22"/>
           <w:szCs w:val="22"/>
-          <w:u w:val="single"/>
         </w:rPr>
         <w:tab/>
-        <w:t xml:space="preserve"> </w:t>
       </w:r>
       <w:r>
+        <w:rPr>
+          <w:rFonts w:ascii="Calibri" w:eastAsia="Times New Roman" w:hAnsi="Calibri" w:cs="Calibri"/>
+          <w:b/>
+          <w:bCs/>
+          <w:color w:val="000000"/>
+          <w:sz w:val="22"/>
+          <w:szCs w:val="22"/>
+        </w:rPr>
+        <w:tab/>
+      </w:r>
+      <w:r>
+        <w:rPr>
+          <w:rFonts w:ascii="Calibri" w:eastAsia="Times New Roman" w:hAnsi="Calibri" w:cs="Calibri"/>
+          <w:b/>
+          <w:bCs/>
+          <w:color w:val="000000"/>
+          <w:sz w:val="22"/>
+          <w:szCs w:val="22"/>
+        </w:rPr>
+        <w:tab/>
+      </w:r>
+      <w:r>
+        <w:rPr>
+          <w:rFonts w:ascii="Calibri" w:eastAsia="Times New Roman" w:hAnsi="Calibri" w:cs="Calibri"/>
+          <w:b/>
+          <w:bCs/>
+          <w:color w:val="000000"/>
+          <w:sz w:val="22"/>
+          <w:szCs w:val="22"/>
+        </w:rPr>
+        <w:tab/>
+      </w:r>
+      <w:r>
+        <w:rPr>
+          <w:rFonts w:ascii="Calibri" w:eastAsia="Times New Roman" w:hAnsi="Calibri" w:cs="Calibri"/>
+          <w:b/>
+          <w:bCs/>
+          <w:color w:val="000000"/>
+          <w:sz w:val="22"/>
+          <w:szCs w:val="22"/>
+        </w:rPr>
+        <w:tab/>
+      </w:r>
+      <w:r>
+        <w:rPr>
+          <w:rFonts w:ascii="Calibri" w:eastAsia="Times New Roman" w:hAnsi="Calibri" w:cs="Calibri"/>
+          <w:b/>
+          <w:bCs/>
+          <w:color w:val="000000"/>
+          <w:sz w:val="22"/>
+          <w:szCs w:val="22"/>
+        </w:rPr>
+        <w:tab/>
+      </w:r>
+      <w:r>
+        <w:rPr>
+          <w:rFonts w:ascii="Calibri" w:eastAsia="Times New Roman" w:hAnsi="Calibri" w:cs="Calibri"/>
+          <w:b/>
+          <w:bCs/>
+          <w:color w:val="000000"/>
+          <w:sz w:val="22"/>
+          <w:szCs w:val="22"/>
+        </w:rPr>
+        <w:t>WEEK ENDING:</w:t>
+      </w:r>
+      <w:r>
+        <w:rPr>
+          <w:rFonts w:ascii="Calibri" w:eastAsia="Times New Roman" w:hAnsi="Calibri" w:cs="Calibri"/>
+          <w:b/>
+          <w:bCs/>
+          <w:color w:val="000000"/>
+          <w:sz w:val="22"/>
+          <w:szCs w:val="22"/>
+        </w:rPr>
+        <w:tab/>
+      </w:r>
+    </w:p>
+    <w:p>
+      <w:pPr>
+        <w:spacing w:after="200"/>
+        <w:rPr>
+          <w:rFonts w:ascii="Calibri" w:eastAsia="Times New Roman" w:hAnsi="Calibri" w:cs="Calibri"/>
+          <w:b/>
+          <w:bCs/>
+          <w:color w:val="000000"/>
+          <w:sz w:val="22"/>
+          <w:szCs w:val="22"/>
+        </w:rPr>
+      </w:pPr>
+      <w:r>
+        <w:rPr>
+          <w:rFonts w:ascii="Calibri" w:eastAsia="Times New Roman" w:hAnsi="Calibri" w:cs="Calibri"/>
+          <w:b/>
+          <w:bCs/>
+          <w:color w:val="000000"/>
+          <w:sz w:val="22"/>
+          <w:szCs w:val="22"/>
+        </w:rPr>
+        <w:t>CLIENT NAME:</w:t>
+      </w:r>
+      <w:r>
+        <w:rPr>
+          <w:rFonts w:ascii="Calibri" w:eastAsia="Times New Roman" w:hAnsi="Calibri" w:cs="Calibri"/>
+          <w:b/>
+          <w:bCs/>
+          <w:color w:val="000000"/>
+          <w:sz w:val="22"/>
+          <w:szCs w:val="22"/>
+        </w:rPr>
+        <w:tab/>
+      </w:r>
+      <w:r>
+        <w:rPr>
+          <w:rFonts w:ascii="Calibri" w:eastAsia="Times New Roman" w:hAnsi="Calibri" w:cs="Calibri"/>
+          <w:b/>
+          <w:bCs/>
+          <w:color w:val="000000"/>
+          <w:sz w:val="22"/>
+          <w:szCs w:val="22"/>
+        </w:rPr>
+        <w:tab/>
+      </w:r>
+    </w:p>
+    <w:p>
+      <w:pPr>
+        <w:spacing w:after="200"/>
         <w:rPr>
           <w:rFonts w:ascii="Calibri" w:eastAsia="Times New Roman" w:hAnsi="Calibri" w:cs="Calibri"/>
           <w:b/>
@@ -68,8 +192,7 @@
           <w:szCs w:val="22"/>
           <w:u w:val="single"/>
         </w:rPr>
-        <w:tab/>
-      </w:r>
+      </w:pPr>
       <w:r>
         <w:rPr>
           <w:rFonts w:ascii="Calibri" w:eastAsia="Times New Roman" w:hAnsi="Calibri" w:cs="Calibri"/>
@@ -78,225 +201,8 @@
           <w:color w:val="000000"/>
           <w:sz w:val="22"/>
           <w:szCs w:val="22"/>
-          <w:u w:val="single"/>
-        </w:rPr>
-        <w:tab/>
-        <w:t xml:space="preserve"> </w:t>
-      </w:r>
-      <w:r>
-        <w:rPr>
-          <w:rFonts w:ascii="Calibri" w:eastAsia="Times New Roman" w:hAnsi="Calibri" w:cs="Calibri"/>
-          <w:b/>
-          <w:bCs/>
-          <w:color w:val="000000"/>
-          <w:sz w:val="22"/>
-          <w:szCs w:val="22"/>
-        </w:rPr>
-        <w:tab/>
-        <w:t xml:space="preserve">WEEK </w:t>
-      </w:r>
-      <w:r>
-        <w:rPr>
-          <w:rFonts w:ascii="Calibri" w:eastAsia="Times New Roman" w:hAnsi="Calibri" w:cs="Calibri"/>
-          <w:b/>
-          <w:bCs/>
-          <w:color w:val="000000"/>
-          <w:sz w:val="22"/>
-          <w:szCs w:val="22"/>
-        </w:rPr>
-        <w:t>ENDING:</w:t>
-      </w:r>
-      <w:r>
-        <w:rPr>
-          <w:rFonts w:ascii="Calibri" w:eastAsia="Times New Roman" w:hAnsi="Calibri" w:cs="Calibri"/>
-          <w:b/>
-          <w:bCs/>
-          <w:color w:val="000000"/>
-          <w:sz w:val="22"/>
-          <w:szCs w:val="22"/>
-        </w:rPr>
-        <w:t xml:space="preserve"> </w:t>
-      </w:r>
-      <w:r>
-        <w:rPr>
-          <w:rFonts w:ascii="Calibri" w:eastAsia="Times New Roman" w:hAnsi="Calibri" w:cs="Calibri"/>
-          <w:b/>
-          <w:bCs/>
-          <w:color w:val="000000"/>
-          <w:sz w:val="22"/>
-          <w:szCs w:val="22"/>
-          <w:u w:val="single"/>
-        </w:rPr>
-        <w:tab/>
-        <w:t xml:space="preserve"> </w:t>
-      </w:r>
-      <w:r>
-        <w:rPr>
-          <w:rFonts w:ascii="Calibri" w:eastAsia="Times New Roman" w:hAnsi="Calibri" w:cs="Calibri"/>
-          <w:b/>
-          <w:bCs/>
-          <w:color w:val="000000"/>
-          <w:sz w:val="22"/>
-          <w:szCs w:val="22"/>
-          <w:u w:val="single"/>
-        </w:rPr>
-        <w:tab/>
-      </w:r>
-      <w:r>
-        <w:rPr>
-          <w:rFonts w:ascii="Calibri" w:eastAsia="Times New Roman" w:hAnsi="Calibri" w:cs="Calibri"/>
-          <w:b/>
-          <w:bCs/>
-          <w:color w:val="000000"/>
-          <w:sz w:val="22"/>
-          <w:szCs w:val="22"/>
-          <w:u w:val="single"/>
-        </w:rPr>
-        <w:tab/>
-        <w:t xml:space="preserve"> </w:t>
-      </w:r>
-      <w:r>
-        <w:rPr>
-          <w:rFonts w:ascii="Calibri" w:eastAsia="Times New Roman" w:hAnsi="Calibri" w:cs="Calibri"/>
-          <w:b/>
-          <w:bCs/>
-          <w:color w:val="000000"/>
-          <w:sz w:val="22"/>
-          <w:szCs w:val="22"/>
-        </w:rPr>
-        <w:t xml:space="preserve"> </w:t>
-      </w:r>
-      <w:r>
-        <w:rPr>
-          <w:rFonts w:ascii="Calibri" w:eastAsia="Times New Roman" w:hAnsi="Calibri" w:cs="Calibri"/>
-          <w:b/>
-          <w:bCs/>
-          <w:color w:val="000000"/>
-          <w:sz w:val="22"/>
-          <w:szCs w:val="22"/>
-        </w:rPr>
-        <w:tab/>
-      </w:r>
-    </w:p>
-    <w:p>
-      <w:pPr>
-        <w:spacing w:after="200"/>
-        <w:rPr>
-          <w:rFonts w:ascii="Calibri" w:eastAsia="Times New Roman" w:hAnsi="Calibri" w:cs="Calibri"/>
-          <w:b/>
-          <w:bCs/>
-          <w:color w:val="000000"/>
-          <w:sz w:val="22"/>
-          <w:szCs w:val="22"/>
-          <w:u w:val="single"/>
-        </w:rPr>
-      </w:pPr>
-      <w:r>
-        <w:rPr>
-          <w:rFonts w:ascii="Calibri" w:eastAsia="Times New Roman" w:hAnsi="Calibri" w:cs="Calibri"/>
-          <w:b/>
-          <w:bCs/>
-          <w:color w:val="000000"/>
-          <w:sz w:val="22"/>
-          <w:szCs w:val="22"/>
-        </w:rPr>
-        <w:t>CLIENT NAME:</w:t>
-      </w:r>
-      <w:r>
-        <w:rPr>
-          <w:rFonts w:ascii="Calibri" w:eastAsia="Times New Roman" w:hAnsi="Calibri" w:cs="Calibri"/>
-          <w:b/>
-          <w:bCs/>
-          <w:color w:val="000000"/>
-          <w:sz w:val="22"/>
-          <w:szCs w:val="22"/>
-        </w:rPr>
-        <w:tab/>
-      </w:r>
-      <w:r>
-        <w:rPr>
-          <w:rFonts w:ascii="Calibri" w:eastAsia="Times New Roman" w:hAnsi="Calibri" w:cs="Calibri"/>
-          <w:b/>
-          <w:bCs/>
-          <w:color w:val="000000"/>
-          <w:sz w:val="22"/>
-          <w:szCs w:val="22"/>
-          <w:u w:val="single"/>
-        </w:rPr>
-        <w:tab/>
-      </w:r>
-      <w:r>
-        <w:rPr>
-          <w:rFonts w:ascii="Calibri" w:eastAsia="Times New Roman" w:hAnsi="Calibri" w:cs="Calibri"/>
-          <w:b/>
-          <w:bCs/>
-          <w:color w:val="000000"/>
-          <w:sz w:val="22"/>
-          <w:szCs w:val="22"/>
-          <w:u w:val="single"/>
-        </w:rPr>
-        <w:tab/>
-      </w:r>
-      <w:r>
-        <w:rPr>
-          <w:rFonts w:ascii="Calibri" w:eastAsia="Times New Roman" w:hAnsi="Calibri" w:cs="Calibri"/>
-          <w:b/>
-          <w:bCs/>
-          <w:color w:val="000000"/>
-          <w:sz w:val="22"/>
-          <w:szCs w:val="22"/>
-          <w:u w:val="single"/>
-        </w:rPr>
-        <w:tab/>
-      </w:r>
-      <w:r>
-        <w:rPr>
-          <w:rFonts w:ascii="Calibri" w:eastAsia="Times New Roman" w:hAnsi="Calibri" w:cs="Calibri"/>
-          <w:b/>
-          <w:bCs/>
-          <w:color w:val="000000"/>
-          <w:sz w:val="22"/>
-          <w:szCs w:val="22"/>
-          <w:u w:val="single"/>
-        </w:rPr>
-        <w:tab/>
-        <w:t xml:space="preserve">   </w:t>
-      </w:r>
-      <w:r>
-        <w:rPr>
-          <w:rFonts w:ascii="Calibri" w:eastAsia="Times New Roman" w:hAnsi="Calibri" w:cs="Calibri"/>
-          <w:b/>
-          <w:bCs/>
-          <w:color w:val="000000"/>
-          <w:sz w:val="22"/>
-          <w:szCs w:val="22"/>
-        </w:rPr>
-        <w:tab/>
+        </w:rPr>
         <w:t>PROJECT NAME:</w:t>
-      </w:r>
-      <w:r>
-        <w:rPr>
-          <w:rFonts w:ascii="Calibri" w:eastAsia="Times New Roman" w:hAnsi="Calibri" w:cs="Calibri"/>
-          <w:b/>
-          <w:bCs/>
-          <w:color w:val="000000"/>
-          <w:sz w:val="22"/>
-          <w:szCs w:val="22"/>
-          <w:u w:val="single"/>
-        </w:rPr>
-        <w:tab/>
-      </w:r>
-      <w:r>
-        <w:rPr>
-          <w:rFonts w:ascii="Calibri" w:eastAsia="Times New Roman" w:hAnsi="Calibri" w:cs="Calibri"/>
-          <w:b/>
-          <w:bCs/>
-          <w:color w:val="000000"/>
-          <w:sz w:val="22"/>
-          <w:szCs w:val="22"/>
-          <w:u w:val="single"/>
-        </w:rPr>
-        <w:tab/>
       </w:r>
     </w:p>
     <w:p>
@@ -1468,7 +1374,7 @@
 </file>
 
 <file path=word/endnotes.xml><?xml version="1.0" encoding="utf-8"?>
-<w:endnotes xmlns:wpc="http://schemas.microsoft.com/office/word/2010/wordprocessingCanvas" xmlns:cx="http://schemas.microsoft.com/office/drawing/2014/chartex" xmlns:cx1="http://schemas.microsoft.com/office/drawing/2015/9/8/chartex" xmlns:cx2="http://schemas.microsoft.com/office/drawing/2015/10/21/chartex" xmlns:cx3="http://schemas.microsoft.com/office/drawing/2016/5/9/chartex" xmlns:cx4="http://schemas.microsoft.com/office/drawing/2016/5/10/chartex" xmlns:cx5="http://schemas.microsoft.com/office/drawing/2016/5/11/chartex" xmlns:cx6="http://schemas.microsoft.com/office/drawing/2016/5/12/chartex" xmlns:cx7="http://schemas.microsoft.com/office/drawing/2016/5/13/chartex" xmlns:cx8="http://schemas.microsoft.com/office/drawing/2016/5/14/chartex" xmlns:mc="http://schemas.openxmlformats.org/markup-compatibility/2006" xmlns:aink="http://schemas.microsoft.com/office/drawing/2016/ink" xmlns:am3d="http://schemas.microsoft.com/office/drawing/2017/model3d" xmlns:o="urn:schemas-microsoft-com:office:office" xmlns:r="http://schemas.openxmlformats.org/officeDocument/2006/relationships" xmlns:m="http://schemas.openxmlformats.org/officeDocument/2006/math" xmlns:v="urn:schemas-microsoft-com:vml" xmlns:wp14="http://schemas.microsoft.com/office/word/2010/wordprocessingDrawing" xmlns:wp="http://schemas.openxmlformats.org/drawingml/2006/wordprocessingDrawing" xmlns:w10="urn:schemas-microsoft-com:office:word" xmlns:w="http://schemas.openxmlformats.org/wordprocessingml/2006/main" xmlns:w14="http://schemas.microsoft.com/office/word/2010/wordml" xmlns:w15="http://schemas.microsoft.com/office/word/2012/wordml" xmlns:w16cex="http://schemas.microsoft.com/office/word/2018/wordml/cex" xmlns:w16cid="http://schemas.microsoft.com/office/word/2016/wordml/cid" xmlns:w16="http://schemas.microsoft.com/office/word/2018/wordml" xmlns:w16sdtdh="http://schemas.microsoft.com/office/word/2020/wordml/sdtdatahash" xmlns:w16se="http://schemas.microsoft.com/office/word/2015/wordml/symex" xmlns:wpg="http://schemas.microsoft.com/office/word/2010/wordprocessingGroup" xmlns:wpi="http://schemas.microsoft.com/office/word/2010/wordprocessingInk" xmlns:wne="http://schemas.microsoft.com/office/word/2006/wordml" xmlns:wps="http://schemas.microsoft.com/office/word/2010/wordprocessingShape" mc:Ignorable="w14 w15 w16se w16cid w16 w16cex w16sdtdh wp14">
+<w:endnotes xmlns:wpc="http://schemas.microsoft.com/office/word/2010/wordprocessingCanvas" xmlns:cx="http://schemas.microsoft.com/office/drawing/2014/chartex" xmlns:cx1="http://schemas.microsoft.com/office/drawing/2015/9/8/chartex" xmlns:cx2="http://schemas.microsoft.com/office/drawing/2015/10/21/chartex" xmlns:cx3="http://schemas.microsoft.com/office/drawing/2016/5/9/chartex" xmlns:cx4="http://schemas.microsoft.com/office/drawing/2016/5/10/chartex" xmlns:cx5="http://schemas.microsoft.com/office/drawing/2016/5/11/chartex" xmlns:cx6="http://schemas.microsoft.com/office/drawing/2016/5/12/chartex" xmlns:cx7="http://schemas.microsoft.com/office/drawing/2016/5/13/chartex" xmlns:cx8="http://schemas.microsoft.com/office/drawing/2016/5/14/chartex" xmlns:mc="http://schemas.openxmlformats.org/markup-compatibility/2006" xmlns:aink="http://schemas.microsoft.com/office/drawing/2016/ink" xmlns:am3d="http://schemas.microsoft.com/office/drawing/2017/model3d" xmlns:o="urn:schemas-microsoft-com:office:office" xmlns:oel="http://schemas.microsoft.com/office/2019/extlst" xmlns:r="http://schemas.openxmlformats.org/officeDocument/2006/relationships" xmlns:m="http://schemas.openxmlformats.org/officeDocument/2006/math" xmlns:v="urn:schemas-microsoft-com:vml" xmlns:wp14="http://schemas.microsoft.com/office/word/2010/wordprocessingDrawing" xmlns:wp="http://schemas.openxmlformats.org/drawingml/2006/wordprocessingDrawing" xmlns:w10="urn:schemas-microsoft-com:office:word" xmlns:w="http://schemas.openxmlformats.org/wordprocessingml/2006/main" xmlns:w14="http://schemas.microsoft.com/office/word/2010/wordml" xmlns:w15="http://schemas.microsoft.com/office/word/2012/wordml" xmlns:w16cex="http://schemas.microsoft.com/office/word/2018/wordml/cex" xmlns:w16cid="http://schemas.microsoft.com/office/word/2016/wordml/cid" xmlns:w16="http://schemas.microsoft.com/office/word/2018/wordml" xmlns:w16du="http://schemas.microsoft.com/office/word/2023/wordml/word16du" xmlns:w16sdtdh="http://schemas.microsoft.com/office/word/2020/wordml/sdtdatahash" xmlns:w16se="http://schemas.microsoft.com/office/word/2015/wordml/symex" xmlns:wpg="http://schemas.microsoft.com/office/word/2010/wordprocessingGroup" xmlns:wpi="http://schemas.microsoft.com/office/word/2010/wordprocessingInk" xmlns:wne="http://schemas.microsoft.com/office/word/2006/wordml" xmlns:wps="http://schemas.microsoft.com/office/word/2010/wordprocessingShape" mc:Ignorable="w14 w15 w16se w16cid w16 w16cex w16sdtdh w16du wp14">
   <w:endnote w:type="separator" w:id="-1">
     <w:p>
       <w:r>
@@ -1487,7 +1393,7 @@
 </file>
 
 <file path=word/footer1.xml><?xml version="1.0" encoding="utf-8"?>
-<w:ftr xmlns:wpc="http://schemas.microsoft.com/office/word/2010/wordprocessingCanvas" xmlns:cx="http://schemas.microsoft.com/office/drawing/2014/chartex" xmlns:cx1="http://schemas.microsoft.com/office/drawing/2015/9/8/chartex" xmlns:cx2="http://schemas.microsoft.com/office/drawing/2015/10/21/chartex" xmlns:cx3="http://schemas.microsoft.com/office/drawing/2016/5/9/chartex" xmlns:cx4="http://schemas.microsoft.com/office/drawing/2016/5/10/chartex" xmlns:cx5="http://schemas.microsoft.com/office/drawing/2016/5/11/chartex" xmlns:cx6="http://schemas.microsoft.com/office/drawing/2016/5/12/chartex" xmlns:cx7="http://schemas.microsoft.com/office/drawing/2016/5/13/chartex" xmlns:cx8="http://schemas.microsoft.com/office/drawing/2016/5/14/chartex" xmlns:mc="http://schemas.openxmlformats.org/markup-compatibility/2006" xmlns:aink="http://schemas.microsoft.com/office/drawing/2016/ink" xmlns:am3d="http://schemas.microsoft.com/office/drawing/2017/model3d" xmlns:o="urn:schemas-microsoft-com:office:office" xmlns:r="http://schemas.openxmlformats.org/officeDocument/2006/relationships" xmlns:m="http://schemas.openxmlformats.org/officeDocument/2006/math" xmlns:v="urn:schemas-microsoft-com:vml" xmlns:wp14="http://schemas.microsoft.com/office/word/2010/wordprocessingDrawing" xmlns:wp="http://schemas.openxmlformats.org/drawingml/2006/wordprocessingDrawing" xmlns:w10="urn:schemas-microsoft-com:office:word" xmlns:w="http://schemas.openxmlformats.org/wordprocessingml/2006/main" xmlns:w14="http://schemas.microsoft.com/office/word/2010/wordml" xmlns:w15="http://schemas.microsoft.com/office/word/2012/wordml" xmlns:w16cex="http://schemas.microsoft.com/office/word/2018/wordml/cex" xmlns:w16cid="http://schemas.microsoft.com/office/word/2016/wordml/cid" xmlns:w16="http://schemas.microsoft.com/office/word/2018/wordml" xmlns:w16sdtdh="http://schemas.microsoft.com/office/word/2020/wordml/sdtdatahash" xmlns:w16se="http://schemas.microsoft.com/office/word/2015/wordml/symex" xmlns:wpg="http://schemas.microsoft.com/office/word/2010/wordprocessingGroup" xmlns:wpi="http://schemas.microsoft.com/office/word/2010/wordprocessingInk" xmlns:wne="http://schemas.microsoft.com/office/word/2006/wordml" xmlns:wps="http://schemas.microsoft.com/office/word/2010/wordprocessingShape" mc:Ignorable="w14 w15 w16se w16cid w16 w16cex w16sdtdh wp14">
+<w:ftr xmlns:wpc="http://schemas.microsoft.com/office/word/2010/wordprocessingCanvas" xmlns:cx="http://schemas.microsoft.com/office/drawing/2014/chartex" xmlns:cx1="http://schemas.microsoft.com/office/drawing/2015/9/8/chartex" xmlns:cx2="http://schemas.microsoft.com/office/drawing/2015/10/21/chartex" xmlns:cx3="http://schemas.microsoft.com/office/drawing/2016/5/9/chartex" xmlns:cx4="http://schemas.microsoft.com/office/drawing/2016/5/10/chartex" xmlns:cx5="http://schemas.microsoft.com/office/drawing/2016/5/11/chartex" xmlns:cx6="http://schemas.microsoft.com/office/drawing/2016/5/12/chartex" xmlns:cx7="http://schemas.microsoft.com/office/drawing/2016/5/13/chartex" xmlns:cx8="http://schemas.microsoft.com/office/drawing/2016/5/14/chartex" xmlns:mc="http://schemas.openxmlformats.org/markup-compatibility/2006" xmlns:aink="http://schemas.microsoft.com/office/drawing/2016/ink" xmlns:am3d="http://schemas.microsoft.com/office/drawing/2017/model3d" xmlns:o="urn:schemas-microsoft-com:office:office" xmlns:oel="http://schemas.microsoft.com/office/2019/extlst" xmlns:r="http://schemas.openxmlformats.org/officeDocument/2006/relationships" xmlns:m="http://schemas.openxmlformats.org/officeDocument/2006/math" xmlns:v="urn:schemas-microsoft-com:vml" xmlns:wp14="http://schemas.microsoft.com/office/word/2010/wordprocessingDrawing" xmlns:wp="http://schemas.openxmlformats.org/drawingml/2006/wordprocessingDrawing" xmlns:w10="urn:schemas-microsoft-com:office:word" xmlns:w="http://schemas.openxmlformats.org/wordprocessingml/2006/main" xmlns:w14="http://schemas.microsoft.com/office/word/2010/wordml" xmlns:w15="http://schemas.microsoft.com/office/word/2012/wordml" xmlns:w16cex="http://schemas.microsoft.com/office/word/2018/wordml/cex" xmlns:w16cid="http://schemas.microsoft.com/office/word/2016/wordml/cid" xmlns:w16="http://schemas.microsoft.com/office/word/2018/wordml" xmlns:w16du="http://schemas.microsoft.com/office/word/2023/wordml/word16du" xmlns:w16sdtdh="http://schemas.microsoft.com/office/word/2020/wordml/sdtdatahash" xmlns:w16se="http://schemas.microsoft.com/office/word/2015/wordml/symex" xmlns:wpg="http://schemas.microsoft.com/office/word/2010/wordprocessingGroup" xmlns:wpi="http://schemas.microsoft.com/office/word/2010/wordprocessingInk" xmlns:wne="http://schemas.microsoft.com/office/word/2006/wordml" xmlns:wps="http://schemas.microsoft.com/office/word/2010/wordprocessingShape" mc:Ignorable="w14 w15 w16se w16cid w16 w16cex w16sdtdh w16du wp14">
   <w:p>
     <w:pPr>
       <w:pStyle w:val="Footer"/>
@@ -1571,7 +1477,7 @@
 </file>
 
 <file path=word/footnotes.xml><?xml version="1.0" encoding="utf-8"?>
-<w:footnotes xmlns:wpc="http://schemas.microsoft.com/office/word/2010/wordprocessingCanvas" xmlns:cx="http://schemas.microsoft.com/office/drawing/2014/chartex" xmlns:cx1="http://schemas.microsoft.com/office/drawing/2015/9/8/chartex" xmlns:cx2="http://schemas.microsoft.com/office/drawing/2015/10/21/chartex" xmlns:cx3="http://schemas.microsoft.com/office/drawing/2016/5/9/chartex" xmlns:cx4="http://schemas.microsoft.com/office/drawing/2016/5/10/chartex" xmlns:cx5="http://schemas.microsoft.com/office/drawing/2016/5/11/chartex" xmlns:cx6="http://schemas.microsoft.com/office/drawing/2016/5/12/chartex" xmlns:cx7="http://schemas.microsoft.com/office/drawing/2016/5/13/chartex" xmlns:cx8="http://schemas.microsoft.com/office/drawing/2016/5/14/chartex" xmlns:mc="http://schemas.openxmlformats.org/markup-compatibility/2006" xmlns:aink="http://schemas.microsoft.com/office/drawing/2016/ink" xmlns:am3d="http://schemas.microsoft.com/office/drawing/2017/model3d" xmlns:o="urn:schemas-microsoft-com:office:office" xmlns:r="http://schemas.openxmlformats.org/officeDocument/2006/relationships" xmlns:m="http://schemas.openxmlformats.org/officeDocument/2006/math" xmlns:v="urn:schemas-microsoft-com:vml" xmlns:wp14="http://schemas.microsoft.com/office/word/2010/wordprocessingDrawing" xmlns:wp="http://schemas.openxmlformats.org/drawingml/2006/wordprocessingDrawing" xmlns:w10="urn:schemas-microsoft-com:office:word" xmlns:w="http://schemas.openxmlformats.org/wordprocessingml/2006/main" xmlns:w14="http://schemas.microsoft.com/office/word/2010/wordml" xmlns:w15="http://schemas.microsoft.com/office/word/2012/wordml" xmlns:w16cex="http://schemas.microsoft.com/office/word/2018/wordml/cex" xmlns:w16cid="http://schemas.microsoft.com/office/word/2016/wordml/cid" xmlns:w16="http://schemas.microsoft.com/office/word/2018/wordml" xmlns:w16sdtdh="http://schemas.microsoft.com/office/word/2020/wordml/sdtdatahash" xmlns:w16se="http://schemas.microsoft.com/office/word/2015/wordml/symex" xmlns:wpg="http://schemas.microsoft.com/office/word/2010/wordprocessingGroup" xmlns:wpi="http://schemas.microsoft.com/office/word/2010/wordprocessingInk" xmlns:wne="http://schemas.microsoft.com/office/word/2006/wordml" xmlns:wps="http://schemas.microsoft.com/office/word/2010/wordprocessingShape" mc:Ignorable="w14 w15 w16se w16cid w16 w16cex w16sdtdh wp14">
+<w:footnotes xmlns:wpc="http://schemas.microsoft.com/office/word/2010/wordprocessingCanvas" xmlns:cx="http://schemas.microsoft.com/office/drawing/2014/chartex" xmlns:cx1="http://schemas.microsoft.com/office/drawing/2015/9/8/chartex" xmlns:cx2="http://schemas.microsoft.com/office/drawing/2015/10/21/chartex" xmlns:cx3="http://schemas.microsoft.com/office/drawing/2016/5/9/chartex" xmlns:cx4="http://schemas.microsoft.com/office/drawing/2016/5/10/chartex" xmlns:cx5="http://schemas.microsoft.com/office/drawing/2016/5/11/chartex" xmlns:cx6="http://schemas.microsoft.com/office/drawing/2016/5/12/chartex" xmlns:cx7="http://schemas.microsoft.com/office/drawing/2016/5/13/chartex" xmlns:cx8="http://schemas.microsoft.com/office/drawing/2016/5/14/chartex" xmlns:mc="http://schemas.openxmlformats.org/markup-compatibility/2006" xmlns:aink="http://schemas.microsoft.com/office/drawing/2016/ink" xmlns:am3d="http://schemas.microsoft.com/office/drawing/2017/model3d" xmlns:o="urn:schemas-microsoft-com:office:office" xmlns:oel="http://schemas.microsoft.com/office/2019/extlst" xmlns:r="http://schemas.openxmlformats.org/officeDocument/2006/relationships" xmlns:m="http://schemas.openxmlformats.org/officeDocument/2006/math" xmlns:v="urn:schemas-microsoft-com:vml" xmlns:wp14="http://schemas.microsoft.com/office/word/2010/wordprocessingDrawing" xmlns:wp="http://schemas.openxmlformats.org/drawingml/2006/wordprocessingDrawing" xmlns:w10="urn:schemas-microsoft-com:office:word" xmlns:w="http://schemas.openxmlformats.org/wordprocessingml/2006/main" xmlns:w14="http://schemas.microsoft.com/office/word/2010/wordml" xmlns:w15="http://schemas.microsoft.com/office/word/2012/wordml" xmlns:w16cex="http://schemas.microsoft.com/office/word/2018/wordml/cex" xmlns:w16cid="http://schemas.microsoft.com/office/word/2016/wordml/cid" xmlns:w16="http://schemas.microsoft.com/office/word/2018/wordml" xmlns:w16du="http://schemas.microsoft.com/office/word/2023/wordml/word16du" xmlns:w16sdtdh="http://schemas.microsoft.com/office/word/2020/wordml/sdtdatahash" xmlns:w16se="http://schemas.microsoft.com/office/word/2015/wordml/symex" xmlns:wpg="http://schemas.microsoft.com/office/word/2010/wordprocessingGroup" xmlns:wpi="http://schemas.microsoft.com/office/word/2010/wordprocessingInk" xmlns:wne="http://schemas.microsoft.com/office/word/2006/wordml" xmlns:wps="http://schemas.microsoft.com/office/word/2010/wordprocessingShape" mc:Ignorable="w14 w15 w16se w16cid w16 w16cex w16sdtdh w16du wp14">
   <w:footnote w:type="separator" w:id="-1">
     <w:p>
       <w:r>
@@ -1590,7 +1496,7 @@
 </file>
 
 <file path=word/header1.xml><?xml version="1.0" encoding="utf-8"?>
-<w:hdr xmlns:wpc="http://schemas.microsoft.com/office/word/2010/wordprocessingCanvas" xmlns:cx="http://schemas.microsoft.com/office/drawing/2014/chartex" xmlns:cx1="http://schemas.microsoft.com/office/drawing/2015/9/8/chartex" xmlns:cx2="http://schemas.microsoft.com/office/drawing/2015/10/21/chartex" xmlns:cx3="http://schemas.microsoft.com/office/drawing/2016/5/9/chartex" xmlns:cx4="http://schemas.microsoft.com/office/drawing/2016/5/10/chartex" xmlns:cx5="http://schemas.microsoft.com/office/drawing/2016/5/11/chartex" xmlns:cx6="http://schemas.microsoft.com/office/drawing/2016/5/12/chartex" xmlns:cx7="http://schemas.microsoft.com/office/drawing/2016/5/13/chartex" xmlns:cx8="http://schemas.microsoft.com/office/drawing/2016/5/14/chartex" xmlns:mc="http://schemas.openxmlformats.org/markup-compatibility/2006" xmlns:aink="http://schemas.microsoft.com/office/drawing/2016/ink" xmlns:am3d="http://schemas.microsoft.com/office/drawing/2017/model3d" xmlns:o="urn:schemas-microsoft-com:office:office" xmlns:r="http://schemas.openxmlformats.org/officeDocument/2006/relationships" xmlns:m="http://schemas.openxmlformats.org/officeDocument/2006/math" xmlns:v="urn:schemas-microsoft-com:vml" xmlns:wp14="http://schemas.microsoft.com/office/word/2010/wordprocessingDrawing" xmlns:wp="http://schemas.openxmlformats.org/drawingml/2006/wordprocessingDrawing" xmlns:w10="urn:schemas-microsoft-com:office:word" xmlns:w="http://schemas.openxmlformats.org/wordprocessingml/2006/main" xmlns:w14="http://schemas.microsoft.com/office/word/2010/wordml" xmlns:w15="http://schemas.microsoft.com/office/word/2012/wordml" xmlns:w16cex="http://schemas.microsoft.com/office/word/2018/wordml/cex" xmlns:w16cid="http://schemas.microsoft.com/office/word/2016/wordml/cid" xmlns:w16="http://schemas.microsoft.com/office/word/2018/wordml" xmlns:w16sdtdh="http://schemas.microsoft.com/office/word/2020/wordml/sdtdatahash" xmlns:w16se="http://schemas.microsoft.com/office/word/2015/wordml/symex" xmlns:wpg="http://schemas.microsoft.com/office/word/2010/wordprocessingGroup" xmlns:wpi="http://schemas.microsoft.com/office/word/2010/wordprocessingInk" xmlns:wne="http://schemas.microsoft.com/office/word/2006/wordml" xmlns:wps="http://schemas.microsoft.com/office/word/2010/wordprocessingShape" mc:Ignorable="w14 w15 w16se w16cid w16 w16cex w16sdtdh wp14">
+<w:hdr xmlns:wpc="http://schemas.microsoft.com/office/word/2010/wordprocessingCanvas" xmlns:cx="http://schemas.microsoft.com/office/drawing/2014/chartex" xmlns:cx1="http://schemas.microsoft.com/office/drawing/2015/9/8/chartex" xmlns:cx2="http://schemas.microsoft.com/office/drawing/2015/10/21/chartex" xmlns:cx3="http://schemas.microsoft.com/office/drawing/2016/5/9/chartex" xmlns:cx4="http://schemas.microsoft.com/office/drawing/2016/5/10/chartex" xmlns:cx5="http://schemas.microsoft.com/office/drawing/2016/5/11/chartex" xmlns:cx6="http://schemas.microsoft.com/office/drawing/2016/5/12/chartex" xmlns:cx7="http://schemas.microsoft.com/office/drawing/2016/5/13/chartex" xmlns:cx8="http://schemas.microsoft.com/office/drawing/2016/5/14/chartex" xmlns:mc="http://schemas.openxmlformats.org/markup-compatibility/2006" xmlns:aink="http://schemas.microsoft.com/office/drawing/2016/ink" xmlns:am3d="http://schemas.microsoft.com/office/drawing/2017/model3d" xmlns:o="urn:schemas-microsoft-com:office:office" xmlns:oel="http://schemas.microsoft.com/office/2019/extlst" xmlns:r="http://schemas.openxmlformats.org/officeDocument/2006/relationships" xmlns:m="http://schemas.openxmlformats.org/officeDocument/2006/math" xmlns:v="urn:schemas-microsoft-com:vml" xmlns:wp14="http://schemas.microsoft.com/office/word/2010/wordprocessingDrawing" xmlns:wp="http://schemas.openxmlformats.org/drawingml/2006/wordprocessingDrawing" xmlns:w10="urn:schemas-microsoft-com:office:word" xmlns:w="http://schemas.openxmlformats.org/wordprocessingml/2006/main" xmlns:w14="http://schemas.microsoft.com/office/word/2010/wordml" xmlns:w15="http://schemas.microsoft.com/office/word/2012/wordml" xmlns:w16cex="http://schemas.microsoft.com/office/word/2018/wordml/cex" xmlns:w16cid="http://schemas.microsoft.com/office/word/2016/wordml/cid" xmlns:w16="http://schemas.microsoft.com/office/word/2018/wordml" xmlns:w16du="http://schemas.microsoft.com/office/word/2023/wordml/word16du" xmlns:w16sdtdh="http://schemas.microsoft.com/office/word/2020/wordml/sdtdatahash" xmlns:w16se="http://schemas.microsoft.com/office/word/2015/wordml/symex" xmlns:wpg="http://schemas.microsoft.com/office/word/2010/wordprocessingGroup" xmlns:wpi="http://schemas.microsoft.com/office/word/2010/wordprocessingInk" xmlns:wne="http://schemas.microsoft.com/office/word/2006/wordml" xmlns:wps="http://schemas.microsoft.com/office/word/2010/wordprocessingShape" mc:Ignorable="w14 w15 w16se w16cid w16 w16cex w16sdtdh w16du wp14">
   <w:tbl>
     <w:tblPr>
       <w:tblW w:w="0" w:type="auto"/>
@@ -1755,7 +1661,7 @@
 </file>
 
 <file path=word/styles.xml><?xml version="1.0" encoding="utf-8"?>
-<w:styles xmlns:mc="http://schemas.openxmlformats.org/markup-compatibility/2006" xmlns:r="http://schemas.openxmlformats.org/officeDocument/2006/relationships" xmlns:w="http://schemas.openxmlformats.org/wordprocessingml/2006/main" xmlns:w14="http://schemas.microsoft.com/office/word/2010/wordml" xmlns:w15="http://schemas.microsoft.com/office/word/2012/wordml" xmlns:w16cex="http://schemas.microsoft.com/office/word/2018/wordml/cex" xmlns:w16cid="http://schemas.microsoft.com/office/word/2016/wordml/cid" xmlns:w16="http://schemas.microsoft.com/office/word/2018/wordml" xmlns:w16sdtdh="http://schemas.microsoft.com/office/word/2020/wordml/sdtdatahash" xmlns:w16se="http://schemas.microsoft.com/office/word/2015/wordml/symex" mc:Ignorable="w14 w15 w16se w16cid w16 w16cex w16sdtdh">
+<w:styles xmlns:mc="http://schemas.openxmlformats.org/markup-compatibility/2006" xmlns:r="http://schemas.openxmlformats.org/officeDocument/2006/relationships" xmlns:w="http://schemas.openxmlformats.org/wordprocessingml/2006/main" xmlns:w14="http://schemas.microsoft.com/office/word/2010/wordml" xmlns:w15="http://schemas.microsoft.com/office/word/2012/wordml" xmlns:w16cex="http://schemas.microsoft.com/office/word/2018/wordml/cex" xmlns:w16cid="http://schemas.microsoft.com/office/word/2016/wordml/cid" xmlns:w16="http://schemas.microsoft.com/office/word/2018/wordml" xmlns:w16du="http://schemas.microsoft.com/office/word/2023/wordml/word16du" xmlns:w16sdtdh="http://schemas.microsoft.com/office/word/2020/wordml/sdtdatahash" xmlns:w16se="http://schemas.microsoft.com/office/word/2015/wordml/symex" mc:Ignorable="w14 w15 w16se w16cid w16 w16cex w16sdtdh w16du">
   <w:docDefaults>
     <w:rPrDefault>
       <w:rPr>

</xml_diff>